<commit_message>
Started on Laf Description
</commit_message>
<xml_diff>
--- a/other_resources/Education text.docx
+++ b/other_resources/Education text.docx
@@ -1,26 +1,17 @@
 
 <file path=word/document.xml><?xml version="1.0" encoding="utf-8"?>
-<w:document xmlns:o="urn:schemas-microsoft-com:office:office" xmlns:r="http://schemas.openxmlformats.org/officeDocument/2006/relationships" xmlns:v="urn:schemas-microsoft-com:vml" xmlns:w="http://schemas.openxmlformats.org/wordprocessingml/2006/main" xmlns:w10="urn:schemas-microsoft-com:office:word" xmlns:wp="http://schemas.openxmlformats.org/drawingml/2006/wordprocessingDrawing" xmlns:wps="http://schemas.microsoft.com/office/word/2010/wordprocessingShape" xmlns:wpg="http://schemas.microsoft.com/office/word/2010/wordprocessingGroup" xmlns:mc="http://schemas.openxmlformats.org/markup-compatibility/2006" xmlns:wp14="http://schemas.microsoft.com/office/word/2010/wordprocessingDrawing" xmlns:w14="http://schemas.microsoft.com/office/word/2010/wordml" mc:Ignorable="w14 wp14">
+<w:document xmlns:wpc="http://schemas.microsoft.com/office/word/2010/wordprocessingCanvas" xmlns:cx="http://schemas.microsoft.com/office/drawing/2014/chartex" xmlns:cx1="http://schemas.microsoft.com/office/drawing/2015/9/8/chartex" xmlns:cx2="http://schemas.microsoft.com/office/drawing/2015/10/21/chartex" xmlns:mc="http://schemas.openxmlformats.org/markup-compatibility/2006" xmlns:o="urn:schemas-microsoft-com:office:office" xmlns:r="http://schemas.openxmlformats.org/officeDocument/2006/relationships" xmlns:m="http://schemas.openxmlformats.org/officeDocument/2006/math" xmlns:v="urn:schemas-microsoft-com:vml" xmlns:wp14="http://schemas.microsoft.com/office/word/2010/wordprocessingDrawing" xmlns:wp="http://schemas.openxmlformats.org/drawingml/2006/wordprocessingDrawing" xmlns:w10="urn:schemas-microsoft-com:office:word" xmlns:w="http://schemas.openxmlformats.org/wordprocessingml/2006/main" xmlns:w14="http://schemas.microsoft.com/office/word/2010/wordml" xmlns:w15="http://schemas.microsoft.com/office/word/2012/wordml" xmlns:w16se="http://schemas.microsoft.com/office/word/2015/wordml/symex" xmlns:wpg="http://schemas.microsoft.com/office/word/2010/wordprocessingGroup" xmlns:wpi="http://schemas.microsoft.com/office/word/2010/wordprocessingInk" xmlns:wne="http://schemas.microsoft.com/office/word/2006/wordml" xmlns:wps="http://schemas.microsoft.com/office/word/2010/wordprocessingShape" mc:Ignorable="w14 w15 w16se wp14">
   <w:body>
     <w:p>
       <w:pPr>
-        <w:pStyle w:val="Normal"/>
         <w:rPr>
-          <w:b/>
           <w:b/>
         </w:rPr>
       </w:pPr>
-      <w:r>
-        <w:rPr>
-          <w:b/>
-        </w:rPr>
-      </w:r>
     </w:p>
     <w:p>
       <w:pPr>
-        <w:pStyle w:val="Normal"/>
         <w:rPr>
-          <w:b/>
           <w:b/>
         </w:rPr>
       </w:pPr>
@@ -33,62 +24,62 @@
     </w:p>
     <w:p>
       <w:pPr>
-        <w:pStyle w:val="Normal"/>
         <w:ind w:firstLine="720"/>
-        <w:rPr/>
       </w:pPr>
       <w:r>
-        <w:rPr/>
-        <w:t>Iowa State University is a four year public higher education facility. Founded in 1858 as Ames Agricultural College, ISU has grown over the years to incorporate a large range of fields across a variety of disciplines. Computer Science is in the College of Liberal Arts and Sciences.</w:t>
+        <w:t xml:space="preserve">Iowa State University is a </w:t>
+      </w:r>
+      <w:r>
+        <w:t>four-year</w:t>
+      </w:r>
+      <w:r>
+        <w:t xml:space="preserve"> public higher education facility. Founded in 1858 as Ames Agricultural College, ISU has grown over the years to incorporate a large range of fields across a variety of disciplines. Computer </w:t>
+      </w:r>
+      <w:r>
+        <w:t>Science is in the College of Liberal Arts and Sciences.</w:t>
       </w:r>
     </w:p>
     <w:p>
       <w:pPr>
-        <w:pStyle w:val="Normal"/>
         <w:ind w:firstLine="720"/>
-        <w:rPr/>
       </w:pPr>
       <w:r>
-        <w:rPr/>
-        <w:t xml:space="preserve">I transferred to ISU in the fall of 2014. I the foremost reason I chose ISU was the academic rigor. Iowa State has an excellent computer science program; At ISU, I felt I would be challenged and gain knowledge to help me become a fully fledged developer. Classes like C/C++ Development and Databases have taught me concepts instrumental to both computer science and software development. Furthermore, </w:t>
-      </w:r>
-      <w:r>
-        <w:rPr/>
-        <w:t xml:space="preserve">the large size of ISU allows for ample opportunity through extracurriculars. </w:t>
+        <w:t xml:space="preserve">I transferred to ISU in the fall of 2014. I the foremost reason I chose ISU was the academic rigor. Iowa State has an excellent computer science program; At ISU, I felt I would be challenged and gain </w:t>
+      </w:r>
+      <w:r>
+        <w:t xml:space="preserve">knowledge to help me become a </w:t>
+      </w:r>
+      <w:r>
+        <w:t>fully-fledged</w:t>
+      </w:r>
+      <w:r>
+        <w:t xml:space="preserve"> developer. </w:t>
+      </w:r>
+      <w:r>
+        <w:t xml:space="preserve">This prediction has turned out to be largely correct. </w:t>
+      </w:r>
+      <w:r>
+        <w:t>Classes like C/C++ Development and Databases have taught me concepts instrumental to both computer science and software development. Furthermore, the large size of ISU allows for ample opportunity thro</w:t>
+      </w:r>
+      <w:r>
+        <w:t xml:space="preserve">ugh </w:t>
+      </w:r>
+      <w:r>
+        <w:t>extracurricular activities</w:t>
+      </w:r>
+      <w:r>
+        <w:t xml:space="preserve">. </w:t>
+      </w:r>
+      <w:r>
+        <w:t xml:space="preserve">Groups like Computer Science and Engineering Club and events like HackISU have helped me grow in ways I could not have achieved by academics alone. This is all without mentioning ISU’s excellent career services, which have allowed me to gain internships and, by extension, real-world experience. Although I am graduating in May of 2017, the experience I gained at Iowa State will remain helpful for the rest of my professional career. </w:t>
       </w:r>
     </w:p>
+    <w:p/>
+    <w:p/>
+    <w:p/>
     <w:p>
       <w:pPr>
-        <w:pStyle w:val="Normal"/>
-        <w:rPr/>
-      </w:pPr>
-      <w:r>
-        <w:rPr/>
-      </w:r>
-    </w:p>
-    <w:p>
-      <w:pPr>
-        <w:pStyle w:val="Normal"/>
-        <w:rPr/>
-      </w:pPr>
-      <w:r>
-        <w:rPr/>
-      </w:r>
-    </w:p>
-    <w:p>
-      <w:pPr>
-        <w:pStyle w:val="Normal"/>
-        <w:rPr/>
-      </w:pPr>
-      <w:r>
-        <w:rPr/>
-      </w:r>
-    </w:p>
-    <w:p>
-      <w:pPr>
-        <w:pStyle w:val="Normal"/>
         <w:rPr>
-          <w:b/>
           <w:b/>
           <w:u w:val="double"/>
         </w:rPr>
@@ -97,76 +88,55 @@
         <w:rPr>
           <w:b/>
         </w:rPr>
-        <w:t>Iowa State University</w:t>
+        <w:t xml:space="preserve">Lafayette College </w:t>
       </w:r>
     </w:p>
     <w:p>
-      <w:pPr>
-        <w:pStyle w:val="Normal"/>
-        <w:rPr>
-          <w:b/>
-          <w:b/>
-        </w:rPr>
-      </w:pPr>
-      <w:r>
-        <w:rPr>
-          <w:b/>
-        </w:rPr>
-      </w:r>
-    </w:p>
-    <w:p>
-      <w:pPr>
-        <w:pStyle w:val="Normal"/>
-        <w:widowControl/>
-        <w:bidi w:val="0"/>
-        <w:spacing w:lineRule="auto" w:line="259" w:before="0" w:after="160"/>
-        <w:jc w:val="left"/>
-        <w:rPr/>
-      </w:pPr>
-      <w:r>
-        <w:rPr/>
-        <w:t xml:space="preserve">How do I sum up </w:t>
-      </w:r>
+      <w:r>
+        <w:tab/>
+        <w:t xml:space="preserve">Lafayette College is a </w:t>
+      </w:r>
+      <w:r>
+        <w:t xml:space="preserve">four-year higher education facility. Founded in 1826 in honor of the legendary general of the same name, Lafayette has consistently top the U.S. News and World Report rankings for top Liberal Arts Colleges. Lafayette has a student population of 2,300. As Lafayette is a </w:t>
+      </w:r>
+      <w:bookmarkStart w:id="0" w:name="_GoBack"/>
+      <w:bookmarkEnd w:id="0"/>
     </w:p>
     <w:sectPr>
-      <w:type w:val="nextPage"/>
       <w:pgSz w:w="12240" w:h="15840"/>
-      <w:pgMar w:left="1440" w:right="1440" w:header="0" w:top="1440" w:footer="0" w:bottom="1440" w:gutter="0"/>
-      <w:pgNumType w:fmt="decimal"/>
-      <w:formProt w:val="false"/>
-      <w:textDirection w:val="lrTb"/>
-      <w:docGrid w:type="default" w:linePitch="360" w:charSpace="4294965247"/>
+      <w:pgMar w:top="1440" w:right="1440" w:bottom="1440" w:left="1440" w:header="0" w:footer="0" w:gutter="0"/>
+      <w:cols w:space="720"/>
+      <w:formProt w:val="0"/>
+      <w:docGrid w:linePitch="360" w:charSpace="-2049"/>
     </w:sectPr>
   </w:body>
 </w:document>
 </file>
 
 <file path=word/styles.xml><?xml version="1.0" encoding="utf-8"?>
-<w:styles xmlns:w="http://schemas.openxmlformats.org/wordprocessingml/2006/main" xmlns:w14="http://schemas.microsoft.com/office/word/2010/wordml" xmlns:mc="http://schemas.openxmlformats.org/markup-compatibility/2006" mc:Ignorable="w14">
+<w:styles xmlns:mc="http://schemas.openxmlformats.org/markup-compatibility/2006" xmlns:r="http://schemas.openxmlformats.org/officeDocument/2006/relationships" xmlns:w="http://schemas.openxmlformats.org/wordprocessingml/2006/main" xmlns:w14="http://schemas.microsoft.com/office/word/2010/wordml" xmlns:w15="http://schemas.microsoft.com/office/word/2012/wordml" xmlns:w16se="http://schemas.microsoft.com/office/word/2015/wordml/symex" mc:Ignorable="w14 w15 w16se">
   <w:docDefaults>
     <w:rPrDefault>
       <w:rPr>
-        <w:rFonts w:ascii="Calibri" w:hAnsi="Calibri" w:eastAsia="Calibri" w:cs="" w:asciiTheme="minorHAnsi" w:cstheme="minorBidi" w:eastAsiaTheme="minorHAnsi" w:hAnsiTheme="minorHAnsi"/>
+        <w:rFonts w:asciiTheme="minorHAnsi" w:eastAsiaTheme="minorHAnsi" w:hAnsiTheme="minorHAnsi" w:cstheme="minorBidi"/>
         <w:sz w:val="22"/>
         <w:szCs w:val="22"/>
         <w:lang w:val="en-US" w:eastAsia="en-US" w:bidi="ar-SA"/>
       </w:rPr>
     </w:rPrDefault>
-    <w:pPrDefault>
-      <w:pPr/>
-    </w:pPrDefault>
+    <w:pPrDefault/>
   </w:docDefaults>
-  <w:latentStyles w:defLockedState="0" w:defUIPriority="99" w:defSemiHidden="0" w:defUnhideWhenUsed="0" w:defQFormat="0" w:count="372">
+  <w:latentStyles w:defLockedState="0" w:defUIPriority="99" w:defSemiHidden="0" w:defUnhideWhenUsed="0" w:defQFormat="0" w:count="373">
     <w:lsdException w:name="Normal" w:uiPriority="0" w:qFormat="1"/>
     <w:lsdException w:name="heading 1" w:uiPriority="9" w:qFormat="1"/>
-    <w:lsdException w:name="heading 2" w:uiPriority="9" w:semiHidden="1" w:unhideWhenUsed="1" w:qFormat="1"/>
-    <w:lsdException w:name="heading 3" w:uiPriority="9" w:semiHidden="1" w:unhideWhenUsed="1" w:qFormat="1"/>
-    <w:lsdException w:name="heading 4" w:uiPriority="9" w:semiHidden="1" w:unhideWhenUsed="1" w:qFormat="1"/>
-    <w:lsdException w:name="heading 5" w:uiPriority="9" w:semiHidden="1" w:unhideWhenUsed="1" w:qFormat="1"/>
-    <w:lsdException w:name="heading 6" w:uiPriority="9" w:semiHidden="1" w:unhideWhenUsed="1" w:qFormat="1"/>
-    <w:lsdException w:name="heading 7" w:uiPriority="9" w:semiHidden="1" w:unhideWhenUsed="1" w:qFormat="1"/>
-    <w:lsdException w:name="heading 8" w:uiPriority="9" w:semiHidden="1" w:unhideWhenUsed="1" w:qFormat="1"/>
-    <w:lsdException w:name="heading 9" w:uiPriority="9" w:semiHidden="1" w:unhideWhenUsed="1" w:qFormat="1"/>
+    <w:lsdException w:name="heading 2" w:semiHidden="1" w:uiPriority="9" w:unhideWhenUsed="1" w:qFormat="1"/>
+    <w:lsdException w:name="heading 3" w:semiHidden="1" w:uiPriority="9" w:unhideWhenUsed="1" w:qFormat="1"/>
+    <w:lsdException w:name="heading 4" w:semiHidden="1" w:uiPriority="9" w:unhideWhenUsed="1" w:qFormat="1"/>
+    <w:lsdException w:name="heading 5" w:semiHidden="1" w:uiPriority="9" w:unhideWhenUsed="1" w:qFormat="1"/>
+    <w:lsdException w:name="heading 6" w:semiHidden="1" w:uiPriority="9" w:unhideWhenUsed="1" w:qFormat="1"/>
+    <w:lsdException w:name="heading 7" w:semiHidden="1" w:uiPriority="9" w:unhideWhenUsed="1" w:qFormat="1"/>
+    <w:lsdException w:name="heading 8" w:semiHidden="1" w:uiPriority="9" w:unhideWhenUsed="1" w:qFormat="1"/>
+    <w:lsdException w:name="heading 9" w:semiHidden="1" w:uiPriority="9" w:unhideWhenUsed="1" w:qFormat="1"/>
     <w:lsdException w:name="index 1" w:semiHidden="1" w:unhideWhenUsed="1"/>
     <w:lsdException w:name="index 2" w:semiHidden="1" w:unhideWhenUsed="1"/>
     <w:lsdException w:name="index 3" w:semiHidden="1" w:unhideWhenUsed="1"/>
@@ -176,22 +146,22 @@
     <w:lsdException w:name="index 7" w:semiHidden="1" w:unhideWhenUsed="1"/>
     <w:lsdException w:name="index 8" w:semiHidden="1" w:unhideWhenUsed="1"/>
     <w:lsdException w:name="index 9" w:semiHidden="1" w:unhideWhenUsed="1"/>
-    <w:lsdException w:name="toc 1" w:uiPriority="39" w:semiHidden="1" w:unhideWhenUsed="1"/>
-    <w:lsdException w:name="toc 2" w:uiPriority="39" w:semiHidden="1" w:unhideWhenUsed="1"/>
-    <w:lsdException w:name="toc 3" w:uiPriority="39" w:semiHidden="1" w:unhideWhenUsed="1"/>
-    <w:lsdException w:name="toc 4" w:uiPriority="39" w:semiHidden="1" w:unhideWhenUsed="1"/>
-    <w:lsdException w:name="toc 5" w:uiPriority="39" w:semiHidden="1" w:unhideWhenUsed="1"/>
-    <w:lsdException w:name="toc 6" w:uiPriority="39" w:semiHidden="1" w:unhideWhenUsed="1"/>
-    <w:lsdException w:name="toc 7" w:uiPriority="39" w:semiHidden="1" w:unhideWhenUsed="1"/>
-    <w:lsdException w:name="toc 8" w:uiPriority="39" w:semiHidden="1" w:unhideWhenUsed="1"/>
-    <w:lsdException w:name="toc 9" w:uiPriority="39" w:semiHidden="1" w:unhideWhenUsed="1"/>
+    <w:lsdException w:name="toc 1" w:semiHidden="1" w:uiPriority="39" w:unhideWhenUsed="1"/>
+    <w:lsdException w:name="toc 2" w:semiHidden="1" w:uiPriority="39" w:unhideWhenUsed="1"/>
+    <w:lsdException w:name="toc 3" w:semiHidden="1" w:uiPriority="39" w:unhideWhenUsed="1"/>
+    <w:lsdException w:name="toc 4" w:semiHidden="1" w:uiPriority="39" w:unhideWhenUsed="1"/>
+    <w:lsdException w:name="toc 5" w:semiHidden="1" w:uiPriority="39" w:unhideWhenUsed="1"/>
+    <w:lsdException w:name="toc 6" w:semiHidden="1" w:uiPriority="39" w:unhideWhenUsed="1"/>
+    <w:lsdException w:name="toc 7" w:semiHidden="1" w:uiPriority="39" w:unhideWhenUsed="1"/>
+    <w:lsdException w:name="toc 8" w:semiHidden="1" w:uiPriority="39" w:unhideWhenUsed="1"/>
+    <w:lsdException w:name="toc 9" w:semiHidden="1" w:uiPriority="39" w:unhideWhenUsed="1"/>
     <w:lsdException w:name="Normal Indent" w:semiHidden="1" w:unhideWhenUsed="1"/>
     <w:lsdException w:name="footnote text" w:semiHidden="1" w:unhideWhenUsed="1"/>
     <w:lsdException w:name="annotation text" w:semiHidden="1" w:unhideWhenUsed="1"/>
     <w:lsdException w:name="header" w:semiHidden="1" w:unhideWhenUsed="1"/>
     <w:lsdException w:name="footer" w:semiHidden="1" w:unhideWhenUsed="1"/>
     <w:lsdException w:name="index heading" w:semiHidden="1" w:unhideWhenUsed="1"/>
-    <w:lsdException w:name="caption" w:uiPriority="35" w:semiHidden="1" w:unhideWhenUsed="1" w:qFormat="1"/>
+    <w:lsdException w:name="caption" w:semiHidden="1" w:uiPriority="35" w:unhideWhenUsed="1" w:qFormat="1"/>
     <w:lsdException w:name="table of figures" w:semiHidden="1" w:unhideWhenUsed="1"/>
     <w:lsdException w:name="envelope address" w:semiHidden="1" w:unhideWhenUsed="1"/>
     <w:lsdException w:name="envelope return" w:semiHidden="1" w:unhideWhenUsed="1"/>
@@ -222,7 +192,7 @@
     <w:lsdException w:name="Title" w:uiPriority="10" w:qFormat="1"/>
     <w:lsdException w:name="Closing" w:semiHidden="1" w:unhideWhenUsed="1"/>
     <w:lsdException w:name="Signature" w:semiHidden="1" w:unhideWhenUsed="1"/>
-    <w:lsdException w:name="Default Paragraph Font" w:uiPriority="1" w:semiHidden="1" w:unhideWhenUsed="1"/>
+    <w:lsdException w:name="Default Paragraph Font" w:semiHidden="1" w:uiPriority="1" w:unhideWhenUsed="1"/>
     <w:lsdException w:name="Body Text" w:semiHidden="1" w:unhideWhenUsed="1"/>
     <w:lsdException w:name="Body Text Indent" w:semiHidden="1" w:unhideWhenUsed="1"/>
     <w:lsdException w:name="List Continue" w:semiHidden="1" w:unhideWhenUsed="1"/>
@@ -262,7 +232,6 @@
     <w:lsdException w:name="HTML Sample" w:semiHidden="1" w:unhideWhenUsed="1"/>
     <w:lsdException w:name="HTML Typewriter" w:semiHidden="1" w:unhideWhenUsed="1"/>
     <w:lsdException w:name="HTML Variable" w:semiHidden="1" w:unhideWhenUsed="1"/>
-    <w:lsdException w:name="Normal Table" w:semiHidden="1" w:unhideWhenUsed="1"/>
     <w:lsdException w:name="annotation subject" w:semiHidden="1" w:unhideWhenUsed="1"/>
     <w:lsdException w:name="No List" w:semiHidden="1" w:unhideWhenUsed="1"/>
     <w:lsdException w:name="Outline List 1" w:semiHidden="1" w:unhideWhenUsed="1"/>
@@ -309,10 +278,8 @@
     <w:lsdException w:name="Table Subtle 2" w:semiHidden="1" w:unhideWhenUsed="1"/>
     <w:lsdException w:name="Table Web 1" w:semiHidden="1" w:unhideWhenUsed="1"/>
     <w:lsdException w:name="Table Web 2" w:semiHidden="1" w:unhideWhenUsed="1"/>
-    <w:lsdException w:name="Table Web 3" w:semiHidden="1" w:unhideWhenUsed="1"/>
     <w:lsdException w:name="Balloon Text" w:semiHidden="1" w:unhideWhenUsed="1"/>
     <w:lsdException w:name="Table Grid" w:uiPriority="39"/>
-    <w:lsdException w:name="Table Theme" w:semiHidden="1" w:unhideWhenUsed="1"/>
     <w:lsdException w:name="Placeholder Text" w:semiHidden="1"/>
     <w:lsdException w:name="No Spacing" w:uiPriority="1" w:qFormat="1"/>
     <w:lsdException w:name="Light Shading" w:uiPriority="60"/>
@@ -422,8 +389,8 @@
     <w:lsdException w:name="Subtle Reference" w:uiPriority="31" w:qFormat="1"/>
     <w:lsdException w:name="Intense Reference" w:uiPriority="32" w:qFormat="1"/>
     <w:lsdException w:name="Book Title" w:uiPriority="33" w:qFormat="1"/>
-    <w:lsdException w:name="Bibliography" w:uiPriority="37" w:semiHidden="1" w:unhideWhenUsed="1"/>
-    <w:lsdException w:name="TOC Heading" w:uiPriority="39" w:semiHidden="1" w:unhideWhenUsed="1" w:qFormat="1"/>
+    <w:lsdException w:name="Bibliography" w:semiHidden="1" w:uiPriority="37" w:unhideWhenUsed="1"/>
+    <w:lsdException w:name="TOC Heading" w:semiHidden="1" w:uiPriority="39" w:unhideWhenUsed="1" w:qFormat="1"/>
     <w:lsdException w:name="Plain Table 1" w:uiPriority="41"/>
     <w:lsdException w:name="Plain Table 2" w:uiPriority="42"/>
     <w:lsdException w:name="Plain Table 3" w:uiPriority="43"/>
@@ -529,95 +496,20 @@
     <w:lsdException w:name="List Table 6 Colorful Accent 6" w:uiPriority="51"/>
     <w:lsdException w:name="List Table 7 Colorful Accent 6" w:uiPriority="52"/>
     <w:lsdException w:name="Mention" w:semiHidden="1" w:unhideWhenUsed="1"/>
+    <w:lsdException w:name="Smart Hyperlink" w:semiHidden="1" w:unhideWhenUsed="1"/>
   </w:latentStyles>
-  <w:style w:type="paragraph" w:styleId="Normal" w:default="1">
+  <w:style w:type="paragraph" w:default="1" w:styleId="Normal">
     <w:name w:val="Normal"/>
     <w:qFormat/>
     <w:pPr>
-      <w:widowControl/>
-      <w:bidi w:val="0"/>
-      <w:spacing w:lineRule="auto" w:line="259" w:before="0" w:after="160"/>
-      <w:jc w:val="left"/>
+      <w:spacing w:after="160" w:line="259" w:lineRule="auto"/>
     </w:pPr>
-    <w:rPr>
-      <w:rFonts w:ascii="Calibri" w:hAnsi="Calibri" w:eastAsia="Calibri" w:cs="" w:asciiTheme="minorHAnsi" w:cstheme="minorBidi" w:eastAsiaTheme="minorHAnsi" w:hAnsiTheme="minorHAnsi"/>
-      <w:color w:val="auto"/>
-      <w:sz w:val="22"/>
-      <w:szCs w:val="22"/>
-      <w:lang w:val="en-US" w:eastAsia="en-US" w:bidi="ar-SA"/>
-    </w:rPr>
   </w:style>
-  <w:style w:type="character" w:styleId="DefaultParagraphFont" w:default="1">
+  <w:style w:type="character" w:default="1" w:styleId="DefaultParagraphFont">
     <w:name w:val="Default Paragraph Font"/>
     <w:uiPriority w:val="1"/>
-    <w:unhideWhenUsed/>
-    <w:qFormat/>
-    <w:rPr/>
-  </w:style>
-  <w:style w:type="paragraph" w:styleId="Heading">
-    <w:name w:val="Heading"/>
-    <w:basedOn w:val="Normal"/>
-    <w:next w:val="TextBody"/>
-    <w:qFormat/>
-    <w:pPr>
-      <w:keepNext/>
-      <w:spacing w:before="240" w:after="120"/>
-    </w:pPr>
-    <w:rPr>
-      <w:rFonts w:ascii="Liberation Sans" w:hAnsi="Liberation Sans" w:eastAsia="Noto Sans CJK SC Regular" w:cs="FreeSans"/>
-      <w:sz w:val="28"/>
-      <w:szCs w:val="28"/>
-    </w:rPr>
-  </w:style>
-  <w:style w:type="paragraph" w:styleId="TextBody">
-    <w:name w:val="Body Text"/>
-    <w:basedOn w:val="Normal"/>
-    <w:pPr>
-      <w:spacing w:lineRule="auto" w:line="288" w:before="0" w:after="140"/>
-    </w:pPr>
-    <w:rPr/>
-  </w:style>
-  <w:style w:type="paragraph" w:styleId="List">
-    <w:name w:val="List"/>
-    <w:basedOn w:val="TextBody"/>
-    <w:pPr/>
-    <w:rPr>
-      <w:rFonts w:cs="FreeSans"/>
-    </w:rPr>
-  </w:style>
-  <w:style w:type="paragraph" w:styleId="Caption">
-    <w:name w:val="Caption"/>
-    <w:basedOn w:val="Normal"/>
-    <w:qFormat/>
-    <w:pPr>
-      <w:suppressLineNumbers/>
-      <w:spacing w:before="120" w:after="120"/>
-    </w:pPr>
-    <w:rPr>
-      <w:rFonts w:cs="FreeSans"/>
-      <w:i/>
-      <w:iCs/>
-      <w:sz w:val="24"/>
-      <w:szCs w:val="24"/>
-    </w:rPr>
-  </w:style>
-  <w:style w:type="paragraph" w:styleId="Index">
-    <w:name w:val="Index"/>
-    <w:basedOn w:val="Normal"/>
-    <w:qFormat/>
-    <w:pPr>
-      <w:suppressLineNumbers/>
-    </w:pPr>
-    <w:rPr>
-      <w:rFonts w:cs="FreeSans"/>
-    </w:rPr>
-  </w:style>
-  <w:style w:type="numbering" w:styleId="NoList" w:default="1">
-    <w:name w:val="No List"/>
-    <w:uiPriority w:val="99"/>
     <w:semiHidden/>
     <w:unhideWhenUsed/>
-    <w:qFormat/>
   </w:style>
   <w:style w:type="table" w:default="1" w:styleId="TableNormal">
     <w:name w:val="Normal Table"/>
@@ -633,6 +525,68 @@
         <w:right w:w="108" w:type="dxa"/>
       </w:tblCellMar>
     </w:tblPr>
+  </w:style>
+  <w:style w:type="numbering" w:default="1" w:styleId="NoList">
+    <w:name w:val="No List"/>
+    <w:uiPriority w:val="99"/>
+    <w:semiHidden/>
+    <w:unhideWhenUsed/>
+  </w:style>
+  <w:style w:type="paragraph" w:customStyle="1" w:styleId="Heading">
+    <w:name w:val="Heading"/>
+    <w:basedOn w:val="Normal"/>
+    <w:next w:val="BodyText"/>
+    <w:qFormat/>
+    <w:pPr>
+      <w:keepNext/>
+      <w:spacing w:before="240" w:after="120"/>
+    </w:pPr>
+    <w:rPr>
+      <w:rFonts w:ascii="Liberation Sans" w:eastAsia="Noto Sans CJK SC Regular" w:hAnsi="Liberation Sans" w:cs="FreeSans"/>
+      <w:sz w:val="28"/>
+      <w:szCs w:val="28"/>
+    </w:rPr>
+  </w:style>
+  <w:style w:type="paragraph" w:styleId="BodyText">
+    <w:name w:val="Body Text"/>
+    <w:basedOn w:val="Normal"/>
+    <w:pPr>
+      <w:spacing w:after="140" w:line="288" w:lineRule="auto"/>
+    </w:pPr>
+  </w:style>
+  <w:style w:type="paragraph" w:styleId="List">
+    <w:name w:val="List"/>
+    <w:basedOn w:val="BodyText"/>
+    <w:rPr>
+      <w:rFonts w:cs="FreeSans"/>
+    </w:rPr>
+  </w:style>
+  <w:style w:type="paragraph" w:styleId="Caption">
+    <w:name w:val="caption"/>
+    <w:basedOn w:val="Normal"/>
+    <w:qFormat/>
+    <w:pPr>
+      <w:suppressLineNumbers/>
+      <w:spacing w:before="120" w:after="120"/>
+    </w:pPr>
+    <w:rPr>
+      <w:rFonts w:cs="FreeSans"/>
+      <w:i/>
+      <w:iCs/>
+      <w:sz w:val="24"/>
+      <w:szCs w:val="24"/>
+    </w:rPr>
+  </w:style>
+  <w:style w:type="paragraph" w:customStyle="1" w:styleId="Index">
+    <w:name w:val="Index"/>
+    <w:basedOn w:val="Normal"/>
+    <w:qFormat/>
+    <w:pPr>
+      <w:suppressLineNumbers/>
+    </w:pPr>
+    <w:rPr>
+      <w:rFonts w:cs="FreeSans"/>
+    </w:rPr>
   </w:style>
 </w:styles>
 </file>

</xml_diff>